<commit_message>
Fix mistakes in documentation and QA documentation
</commit_message>
<xml_diff>
--- a/Documents/Documentation.docx
+++ b/Documents/Documentation.docx
@@ -1547,8 +1547,17 @@
                 <w:b w:val="0"/>
                 <w:bCs w:val="0"/>
               </w:rPr>
-              <w:t>Dimitar Grudov</w:t>
-            </w:r>
+              <w:t xml:space="preserve">Dimitar </w:t>
+            </w:r>
+            <w:proofErr w:type="spellStart"/>
+            <w:r>
+              <w:rPr>
+                <w:b w:val="0"/>
+                <w:bCs w:val="0"/>
+              </w:rPr>
+              <w:t>Grudov</w:t>
+            </w:r>
+            <w:proofErr w:type="spellEnd"/>
           </w:p>
         </w:tc>
         <w:tc>
@@ -1614,8 +1623,17 @@
                 <w:b w:val="0"/>
                 <w:bCs w:val="0"/>
               </w:rPr>
-              <w:t>Vesela Dekova</w:t>
-            </w:r>
+              <w:t xml:space="preserve">Vesela </w:t>
+            </w:r>
+            <w:proofErr w:type="spellStart"/>
+            <w:r>
+              <w:rPr>
+                <w:b w:val="0"/>
+                <w:bCs w:val="0"/>
+              </w:rPr>
+              <w:t>Dekova</w:t>
+            </w:r>
+            <w:proofErr w:type="spellEnd"/>
           </w:p>
         </w:tc>
         <w:tc>
@@ -1673,12 +1691,21 @@
                 <w:bCs w:val="0"/>
               </w:rPr>
             </w:pPr>
+            <w:proofErr w:type="spellStart"/>
             <w:r>
               <w:rPr>
                 <w:b w:val="0"/>
                 <w:bCs w:val="0"/>
               </w:rPr>
-              <w:t>Kameliya Yaneva</w:t>
+              <w:t>Kameliya</w:t>
+            </w:r>
+            <w:proofErr w:type="spellEnd"/>
+            <w:r>
+              <w:rPr>
+                <w:b w:val="0"/>
+                <w:bCs w:val="0"/>
+              </w:rPr>
+              <w:t xml:space="preserve"> Yaneva</w:t>
             </w:r>
           </w:p>
         </w:tc>
@@ -1788,7 +1815,39 @@
           <w:sz w:val="24"/>
           <w:szCs w:val="24"/>
         </w:rPr>
-        <w:t xml:space="preserve">your arrow keys and ‘wasd’ combination to move your player and complete the level. Finish all the three levels in order to complete the game. </w:t>
+        <w:t>your arrow keys and ‘</w:t>
+      </w:r>
+      <w:proofErr w:type="spellStart"/>
+      <w:r>
+        <w:rPr>
+          <w:sz w:val="24"/>
+          <w:szCs w:val="24"/>
+        </w:rPr>
+        <w:t>wasd</w:t>
+      </w:r>
+      <w:proofErr w:type="spellEnd"/>
+      <w:r>
+        <w:rPr>
+          <w:sz w:val="24"/>
+          <w:szCs w:val="24"/>
+        </w:rPr>
+        <w:t xml:space="preserve">’ combination to move your player and complete the level. Finish all the three levels </w:t>
+      </w:r>
+      <w:proofErr w:type="gramStart"/>
+      <w:r>
+        <w:rPr>
+          <w:sz w:val="24"/>
+          <w:szCs w:val="24"/>
+        </w:rPr>
+        <w:t>in order to</w:t>
+      </w:r>
+      <w:proofErr w:type="gramEnd"/>
+      <w:r>
+        <w:rPr>
+          <w:sz w:val="24"/>
+          <w:szCs w:val="24"/>
+        </w:rPr>
+        <w:t xml:space="preserve"> complete the game. </w:t>
       </w:r>
     </w:p>
     <w:p>
@@ -1960,7 +2019,23 @@
           <w:sz w:val="24"/>
           <w:szCs w:val="24"/>
         </w:rPr>
-        <w:t>ion, documentation and README file</w:t>
+        <w:t xml:space="preserve">ion, </w:t>
+      </w:r>
+      <w:proofErr w:type="gramStart"/>
+      <w:r>
+        <w:rPr>
+          <w:sz w:val="24"/>
+          <w:szCs w:val="24"/>
+        </w:rPr>
+        <w:t>documentation</w:t>
+      </w:r>
+      <w:proofErr w:type="gramEnd"/>
+      <w:r>
+        <w:rPr>
+          <w:sz w:val="24"/>
+          <w:szCs w:val="24"/>
+        </w:rPr>
+        <w:t xml:space="preserve"> and README file</w:t>
       </w:r>
       <w:r>
         <w:rPr>
@@ -2014,7 +2089,23 @@
           <w:sz w:val="24"/>
           <w:szCs w:val="24"/>
         </w:rPr>
-        <w:t xml:space="preserve">We made logo for README file, logo for Documentation, illustration and Design for Presentation. </w:t>
+        <w:t xml:space="preserve">We made logo for README file, logo for Documentation, </w:t>
+      </w:r>
+      <w:proofErr w:type="gramStart"/>
+      <w:r>
+        <w:rPr>
+          <w:sz w:val="24"/>
+          <w:szCs w:val="24"/>
+        </w:rPr>
+        <w:t>illustration</w:t>
+      </w:r>
+      <w:proofErr w:type="gramEnd"/>
+      <w:r>
+        <w:rPr>
+          <w:sz w:val="24"/>
+          <w:szCs w:val="24"/>
+        </w:rPr>
+        <w:t xml:space="preserve"> and Design for Presentation. </w:t>
       </w:r>
     </w:p>
     <w:p>
@@ -2979,6 +3070,7 @@
                 <w:szCs w:val="24"/>
               </w:rPr>
             </w:pPr>
+            <w:proofErr w:type="spellStart"/>
             <w:r>
               <w:rPr>
                 <w:sz w:val="24"/>
@@ -2993,6 +3085,7 @@
               </w:rPr>
               <w:t>enu.h</w:t>
             </w:r>
+            <w:proofErr w:type="spellEnd"/>
           </w:p>
         </w:tc>
         <w:tc>
@@ -3058,6 +3151,7 @@
                 <w:szCs w:val="24"/>
               </w:rPr>
             </w:pPr>
+            <w:proofErr w:type="spellStart"/>
             <w:r>
               <w:rPr>
                 <w:sz w:val="24"/>
@@ -3065,6 +3159,7 @@
               </w:rPr>
               <w:t>levelOne.h</w:t>
             </w:r>
+            <w:proofErr w:type="spellEnd"/>
           </w:p>
         </w:tc>
         <w:tc>
@@ -3130,6 +3225,7 @@
                 <w:szCs w:val="24"/>
               </w:rPr>
             </w:pPr>
+            <w:proofErr w:type="spellStart"/>
             <w:r>
               <w:rPr>
                 <w:sz w:val="24"/>
@@ -3137,6 +3233,7 @@
               </w:rPr>
               <w:t>levelTwo.h</w:t>
             </w:r>
+            <w:proofErr w:type="spellEnd"/>
           </w:p>
         </w:tc>
         <w:tc>
@@ -3194,6 +3291,7 @@
                 <w:szCs w:val="24"/>
               </w:rPr>
             </w:pPr>
+            <w:proofErr w:type="spellStart"/>
             <w:r>
               <w:rPr>
                 <w:sz w:val="24"/>
@@ -3201,6 +3299,7 @@
               </w:rPr>
               <w:t>levelThree.h</w:t>
             </w:r>
+            <w:proofErr w:type="spellEnd"/>
           </w:p>
         </w:tc>
         <w:tc>
@@ -3422,7 +3521,35 @@
                 <w:szCs w:val="24"/>
                 <w:lang w:val="en-GB"/>
               </w:rPr>
-              <w:t>void frontEnd()</w:t>
+              <w:t xml:space="preserve">void </w:t>
+            </w:r>
+            <w:proofErr w:type="spellStart"/>
+            <w:proofErr w:type="gramStart"/>
+            <w:r>
+              <w:rPr>
+                <w:sz w:val="24"/>
+                <w:szCs w:val="24"/>
+                <w:lang w:val="en-GB"/>
+              </w:rPr>
+              <w:t>frontEnd</w:t>
+            </w:r>
+            <w:proofErr w:type="spellEnd"/>
+            <w:r>
+              <w:rPr>
+                <w:sz w:val="24"/>
+                <w:szCs w:val="24"/>
+                <w:lang w:val="en-GB"/>
+              </w:rPr>
+              <w:t>(</w:t>
+            </w:r>
+            <w:proofErr w:type="gramEnd"/>
+            <w:r>
+              <w:rPr>
+                <w:sz w:val="24"/>
+                <w:szCs w:val="24"/>
+                <w:lang w:val="en-GB"/>
+              </w:rPr>
+              <w:t>)</w:t>
             </w:r>
           </w:p>
         </w:tc>
@@ -3504,7 +3631,53 @@
                 <w:szCs w:val="24"/>
                 <w:lang w:val="en-GB"/>
               </w:rPr>
-              <w:t>void color(int color)</w:t>
+              <w:t xml:space="preserve">void </w:t>
+            </w:r>
+            <w:proofErr w:type="spellStart"/>
+            <w:proofErr w:type="gramStart"/>
+            <w:r>
+              <w:rPr>
+                <w:sz w:val="24"/>
+                <w:szCs w:val="24"/>
+                <w:lang w:val="en-GB"/>
+              </w:rPr>
+              <w:t>color</w:t>
+            </w:r>
+            <w:proofErr w:type="spellEnd"/>
+            <w:r>
+              <w:rPr>
+                <w:sz w:val="24"/>
+                <w:szCs w:val="24"/>
+                <w:lang w:val="en-GB"/>
+              </w:rPr>
+              <w:t>(</w:t>
+            </w:r>
+            <w:proofErr w:type="gramEnd"/>
+            <w:r>
+              <w:rPr>
+                <w:sz w:val="24"/>
+                <w:szCs w:val="24"/>
+                <w:lang w:val="en-GB"/>
+              </w:rPr>
+              <w:t xml:space="preserve">int </w:t>
+            </w:r>
+            <w:proofErr w:type="spellStart"/>
+            <w:r>
+              <w:rPr>
+                <w:sz w:val="24"/>
+                <w:szCs w:val="24"/>
+                <w:lang w:val="en-GB"/>
+              </w:rPr>
+              <w:t>color</w:t>
+            </w:r>
+            <w:proofErr w:type="spellEnd"/>
+            <w:r>
+              <w:rPr>
+                <w:sz w:val="24"/>
+                <w:szCs w:val="24"/>
+                <w:lang w:val="en-GB"/>
+              </w:rPr>
+              <w:t>)</w:t>
             </w:r>
           </w:p>
         </w:tc>
@@ -3574,7 +3747,25 @@
                 <w:szCs w:val="24"/>
                 <w:lang w:val="en-GB"/>
               </w:rPr>
-              <w:t>void menu()</w:t>
+              <w:t xml:space="preserve">void </w:t>
+            </w:r>
+            <w:proofErr w:type="gramStart"/>
+            <w:r>
+              <w:rPr>
+                <w:sz w:val="24"/>
+                <w:szCs w:val="24"/>
+                <w:lang w:val="en-GB"/>
+              </w:rPr>
+              <w:t>menu(</w:t>
+            </w:r>
+            <w:proofErr w:type="gramEnd"/>
+            <w:r>
+              <w:rPr>
+                <w:sz w:val="24"/>
+                <w:szCs w:val="24"/>
+                <w:lang w:val="en-GB"/>
+              </w:rPr>
+              <w:t>)</w:t>
             </w:r>
           </w:p>
         </w:tc>
@@ -3647,7 +3838,25 @@
                 <w:color w:val="242424"/>
                 <w:shd w:val="clear" w:color="auto" w:fill="FFFFFF"/>
               </w:rPr>
-              <w:t>void instructions()</w:t>
+              <w:t xml:space="preserve">void </w:t>
+            </w:r>
+            <w:proofErr w:type="gramStart"/>
+            <w:r>
+              <w:rPr>
+                <w:rFonts w:ascii="Segoe UI" w:hAnsi="Segoe UI" w:cs="Segoe UI"/>
+                <w:color w:val="242424"/>
+                <w:shd w:val="clear" w:color="auto" w:fill="FFFFFF"/>
+              </w:rPr>
+              <w:t>instructions(</w:t>
+            </w:r>
+            <w:proofErr w:type="gramEnd"/>
+            <w:r>
+              <w:rPr>
+                <w:rFonts w:ascii="Segoe UI" w:hAnsi="Segoe UI" w:cs="Segoe UI"/>
+                <w:color w:val="242424"/>
+                <w:shd w:val="clear" w:color="auto" w:fill="FFFFFF"/>
+              </w:rPr>
+              <w:t>)</w:t>
             </w:r>
           </w:p>
         </w:tc>
@@ -3711,7 +3920,35 @@
                 <w:szCs w:val="24"/>
                 <w:lang w:val="en-GB"/>
               </w:rPr>
-              <w:t>int gotoxy(int x, int y)</w:t>
+              <w:t xml:space="preserve">int </w:t>
+            </w:r>
+            <w:proofErr w:type="spellStart"/>
+            <w:proofErr w:type="gramStart"/>
+            <w:r>
+              <w:rPr>
+                <w:sz w:val="24"/>
+                <w:szCs w:val="24"/>
+                <w:lang w:val="en-GB"/>
+              </w:rPr>
+              <w:t>gotoxy</w:t>
+            </w:r>
+            <w:proofErr w:type="spellEnd"/>
+            <w:r>
+              <w:rPr>
+                <w:sz w:val="24"/>
+                <w:szCs w:val="24"/>
+                <w:lang w:val="en-GB"/>
+              </w:rPr>
+              <w:t>(</w:t>
+            </w:r>
+            <w:proofErr w:type="gramEnd"/>
+            <w:r>
+              <w:rPr>
+                <w:sz w:val="24"/>
+                <w:szCs w:val="24"/>
+                <w:lang w:val="en-GB"/>
+              </w:rPr>
+              <w:t>int x, int y)</w:t>
             </w:r>
           </w:p>
         </w:tc>
@@ -3783,8 +4020,46 @@
                 <w:color w:val="242424"/>
                 <w:shd w:val="clear" w:color="auto" w:fill="FFFFFF"/>
               </w:rPr>
-              <w:t>void endOfGame(string answe</w:t>
-            </w:r>
+              <w:t xml:space="preserve">void </w:t>
+            </w:r>
+            <w:proofErr w:type="spellStart"/>
+            <w:proofErr w:type="gramStart"/>
+            <w:r>
+              <w:rPr>
+                <w:rFonts w:ascii="Segoe UI" w:hAnsi="Segoe UI" w:cs="Segoe UI"/>
+                <w:color w:val="242424"/>
+                <w:shd w:val="clear" w:color="auto" w:fill="FFFFFF"/>
+              </w:rPr>
+              <w:t>endOfGame</w:t>
+            </w:r>
+            <w:proofErr w:type="spellEnd"/>
+            <w:r>
+              <w:rPr>
+                <w:rFonts w:ascii="Segoe UI" w:hAnsi="Segoe UI" w:cs="Segoe UI"/>
+                <w:color w:val="242424"/>
+                <w:shd w:val="clear" w:color="auto" w:fill="FFFFFF"/>
+              </w:rPr>
+              <w:t>(</w:t>
+            </w:r>
+            <w:proofErr w:type="gramEnd"/>
+            <w:r>
+              <w:rPr>
+                <w:rFonts w:ascii="Segoe UI" w:hAnsi="Segoe UI" w:cs="Segoe UI"/>
+                <w:color w:val="242424"/>
+                <w:shd w:val="clear" w:color="auto" w:fill="FFFFFF"/>
+              </w:rPr>
+              <w:t xml:space="preserve">string </w:t>
+            </w:r>
+            <w:proofErr w:type="spellStart"/>
+            <w:r>
+              <w:rPr>
+                <w:rFonts w:ascii="Segoe UI" w:hAnsi="Segoe UI" w:cs="Segoe UI"/>
+                <w:color w:val="242424"/>
+                <w:shd w:val="clear" w:color="auto" w:fill="FFFFFF"/>
+              </w:rPr>
+              <w:t>answe</w:t>
+            </w:r>
+            <w:proofErr w:type="spellEnd"/>
             <w:r>
               <w:rPr>
                 <w:rFonts w:ascii="Segoe UI" w:hAnsi="Segoe UI" w:cs="Segoe UI"/>
@@ -3871,7 +4146,35 @@
                 <w:szCs w:val="24"/>
                 <w:lang w:val="en-GB"/>
               </w:rPr>
-              <w:t xml:space="preserve"> changeLevelOne(string ans</w:t>
+              <w:t xml:space="preserve"> </w:t>
+            </w:r>
+            <w:proofErr w:type="spellStart"/>
+            <w:proofErr w:type="gramStart"/>
+            <w:r>
+              <w:rPr>
+                <w:sz w:val="24"/>
+                <w:szCs w:val="24"/>
+                <w:lang w:val="en-GB"/>
+              </w:rPr>
+              <w:t>changeLevelOne</w:t>
+            </w:r>
+            <w:proofErr w:type="spellEnd"/>
+            <w:r>
+              <w:rPr>
+                <w:sz w:val="24"/>
+                <w:szCs w:val="24"/>
+                <w:lang w:val="en-GB"/>
+              </w:rPr>
+              <w:t>(</w:t>
+            </w:r>
+            <w:proofErr w:type="gramEnd"/>
+            <w:r>
+              <w:rPr>
+                <w:sz w:val="24"/>
+                <w:szCs w:val="24"/>
+                <w:lang w:val="en-GB"/>
+              </w:rPr>
+              <w:t>string ans</w:t>
             </w:r>
             <w:r>
               <w:rPr>
@@ -3953,14 +4256,24 @@
                 <w:szCs w:val="24"/>
                 <w:lang w:val="en-GB"/>
               </w:rPr>
-              <w:t>void print</w:t>
-            </w:r>
+              <w:t xml:space="preserve">void </w:t>
+            </w:r>
+            <w:proofErr w:type="spellStart"/>
+            <w:proofErr w:type="gramStart"/>
             <w:r>
               <w:rPr>
                 <w:sz w:val="24"/>
                 <w:szCs w:val="24"/>
                 <w:lang w:val="en-GB"/>
               </w:rPr>
+              <w:t>print</w:t>
+            </w:r>
+            <w:r>
+              <w:rPr>
+                <w:sz w:val="24"/>
+                <w:szCs w:val="24"/>
+                <w:lang w:val="en-GB"/>
+              </w:rPr>
               <w:t>Maze</w:t>
             </w:r>
             <w:r>
@@ -3971,13 +4284,23 @@
               </w:rPr>
               <w:t>One</w:t>
             </w:r>
+            <w:proofErr w:type="spellEnd"/>
             <w:r>
               <w:rPr>
                 <w:sz w:val="24"/>
                 <w:szCs w:val="24"/>
                 <w:lang w:val="en-GB"/>
               </w:rPr>
-              <w:t>()</w:t>
+              <w:t>(</w:t>
+            </w:r>
+            <w:proofErr w:type="gramEnd"/>
+            <w:r>
+              <w:rPr>
+                <w:sz w:val="24"/>
+                <w:szCs w:val="24"/>
+                <w:lang w:val="en-GB"/>
+              </w:rPr>
+              <w:t>)</w:t>
             </w:r>
           </w:p>
         </w:tc>
@@ -4051,15 +4374,43 @@
                 <w:szCs w:val="24"/>
                 <w:lang w:val="en-GB"/>
               </w:rPr>
-              <w:t>void change</w:t>
-            </w:r>
+              <w:t xml:space="preserve">void </w:t>
+            </w:r>
+            <w:proofErr w:type="spellStart"/>
+            <w:proofErr w:type="gramStart"/>
             <w:r>
               <w:rPr>
                 <w:sz w:val="24"/>
                 <w:szCs w:val="24"/>
                 <w:lang w:val="en-GB"/>
               </w:rPr>
-              <w:t>LevelTwo(string answer)</w:t>
+              <w:t>change</w:t>
+            </w:r>
+            <w:r>
+              <w:rPr>
+                <w:sz w:val="24"/>
+                <w:szCs w:val="24"/>
+                <w:lang w:val="en-GB"/>
+              </w:rPr>
+              <w:t>LevelTwo</w:t>
+            </w:r>
+            <w:proofErr w:type="spellEnd"/>
+            <w:r>
+              <w:rPr>
+                <w:sz w:val="24"/>
+                <w:szCs w:val="24"/>
+                <w:lang w:val="en-GB"/>
+              </w:rPr>
+              <w:t>(</w:t>
+            </w:r>
+            <w:proofErr w:type="gramEnd"/>
+            <w:r>
+              <w:rPr>
+                <w:sz w:val="24"/>
+                <w:szCs w:val="24"/>
+                <w:lang w:val="en-GB"/>
+              </w:rPr>
+              <w:t>string answer)</w:t>
             </w:r>
           </w:p>
         </w:tc>
@@ -4132,7 +4483,35 @@
                 <w:szCs w:val="24"/>
                 <w:lang w:val="en-GB"/>
               </w:rPr>
-              <w:t>void levelOne()</w:t>
+              <w:t xml:space="preserve">void </w:t>
+            </w:r>
+            <w:proofErr w:type="spellStart"/>
+            <w:proofErr w:type="gramStart"/>
+            <w:r>
+              <w:rPr>
+                <w:sz w:val="24"/>
+                <w:szCs w:val="24"/>
+                <w:lang w:val="en-GB"/>
+              </w:rPr>
+              <w:t>levelOne</w:t>
+            </w:r>
+            <w:proofErr w:type="spellEnd"/>
+            <w:r>
+              <w:rPr>
+                <w:sz w:val="24"/>
+                <w:szCs w:val="24"/>
+                <w:lang w:val="en-GB"/>
+              </w:rPr>
+              <w:t>(</w:t>
+            </w:r>
+            <w:proofErr w:type="gramEnd"/>
+            <w:r>
+              <w:rPr>
+                <w:sz w:val="24"/>
+                <w:szCs w:val="24"/>
+                <w:lang w:val="en-GB"/>
+              </w:rPr>
+              <w:t>)</w:t>
             </w:r>
           </w:p>
         </w:tc>
@@ -4205,7 +4584,35 @@
                 <w:szCs w:val="24"/>
                 <w:lang w:val="en-GB"/>
               </w:rPr>
-              <w:t>void printMazeTwo()</w:t>
+              <w:t xml:space="preserve">void </w:t>
+            </w:r>
+            <w:proofErr w:type="spellStart"/>
+            <w:proofErr w:type="gramStart"/>
+            <w:r>
+              <w:rPr>
+                <w:sz w:val="24"/>
+                <w:szCs w:val="24"/>
+                <w:lang w:val="en-GB"/>
+              </w:rPr>
+              <w:t>printMazeTwo</w:t>
+            </w:r>
+            <w:proofErr w:type="spellEnd"/>
+            <w:r>
+              <w:rPr>
+                <w:sz w:val="24"/>
+                <w:szCs w:val="24"/>
+                <w:lang w:val="en-GB"/>
+              </w:rPr>
+              <w:t>(</w:t>
+            </w:r>
+            <w:proofErr w:type="gramEnd"/>
+            <w:r>
+              <w:rPr>
+                <w:sz w:val="24"/>
+                <w:szCs w:val="24"/>
+                <w:lang w:val="en-GB"/>
+              </w:rPr>
+              <w:t>)</w:t>
             </w:r>
           </w:p>
         </w:tc>
@@ -4271,7 +4678,35 @@
                 <w:szCs w:val="24"/>
                 <w:lang w:val="en-GB"/>
               </w:rPr>
-              <w:t xml:space="preserve">  void levelTwo()</w:t>
+              <w:t xml:space="preserve">  void </w:t>
+            </w:r>
+            <w:proofErr w:type="spellStart"/>
+            <w:proofErr w:type="gramStart"/>
+            <w:r>
+              <w:rPr>
+                <w:sz w:val="24"/>
+                <w:szCs w:val="24"/>
+                <w:lang w:val="en-GB"/>
+              </w:rPr>
+              <w:t>levelTwo</w:t>
+            </w:r>
+            <w:proofErr w:type="spellEnd"/>
+            <w:r>
+              <w:rPr>
+                <w:sz w:val="24"/>
+                <w:szCs w:val="24"/>
+                <w:lang w:val="en-GB"/>
+              </w:rPr>
+              <w:t>(</w:t>
+            </w:r>
+            <w:proofErr w:type="gramEnd"/>
+            <w:r>
+              <w:rPr>
+                <w:sz w:val="24"/>
+                <w:szCs w:val="24"/>
+                <w:lang w:val="en-GB"/>
+              </w:rPr>
+              <w:t>)</w:t>
             </w:r>
           </w:p>
           <w:p>
@@ -4350,7 +4785,35 @@
                 <w:szCs w:val="24"/>
                 <w:lang w:val="en-GB"/>
               </w:rPr>
-              <w:t xml:space="preserve">  void printMazeThree()</w:t>
+              <w:t xml:space="preserve">  void </w:t>
+            </w:r>
+            <w:proofErr w:type="spellStart"/>
+            <w:proofErr w:type="gramStart"/>
+            <w:r>
+              <w:rPr>
+                <w:sz w:val="24"/>
+                <w:szCs w:val="24"/>
+                <w:lang w:val="en-GB"/>
+              </w:rPr>
+              <w:t>printMazeThree</w:t>
+            </w:r>
+            <w:proofErr w:type="spellEnd"/>
+            <w:r>
+              <w:rPr>
+                <w:sz w:val="24"/>
+                <w:szCs w:val="24"/>
+                <w:lang w:val="en-GB"/>
+              </w:rPr>
+              <w:t>(</w:t>
+            </w:r>
+            <w:proofErr w:type="gramEnd"/>
+            <w:r>
+              <w:rPr>
+                <w:sz w:val="24"/>
+                <w:szCs w:val="24"/>
+                <w:lang w:val="en-GB"/>
+              </w:rPr>
+              <w:t>)</w:t>
             </w:r>
           </w:p>
         </w:tc>
@@ -4416,7 +4879,35 @@
                 <w:szCs w:val="24"/>
                 <w:lang w:val="en-GB"/>
               </w:rPr>
-              <w:t xml:space="preserve">  void levelThree()</w:t>
+              <w:t xml:space="preserve">  void </w:t>
+            </w:r>
+            <w:proofErr w:type="spellStart"/>
+            <w:proofErr w:type="gramStart"/>
+            <w:r>
+              <w:rPr>
+                <w:sz w:val="24"/>
+                <w:szCs w:val="24"/>
+                <w:lang w:val="en-GB"/>
+              </w:rPr>
+              <w:t>levelThree</w:t>
+            </w:r>
+            <w:proofErr w:type="spellEnd"/>
+            <w:r>
+              <w:rPr>
+                <w:sz w:val="24"/>
+                <w:szCs w:val="24"/>
+                <w:lang w:val="en-GB"/>
+              </w:rPr>
+              <w:t>(</w:t>
+            </w:r>
+            <w:proofErr w:type="gramEnd"/>
+            <w:r>
+              <w:rPr>
+                <w:sz w:val="24"/>
+                <w:szCs w:val="24"/>
+                <w:lang w:val="en-GB"/>
+              </w:rPr>
+              <w:t>)</w:t>
             </w:r>
           </w:p>
           <w:p>
@@ -4454,33 +4945,6 @@
         </w:tc>
       </w:tr>
     </w:tbl>
-    <w:p>
-      <w:pPr>
-        <w:pStyle w:val="Heading2"/>
-        <w:rPr>
-          <w:sz w:val="28"/>
-          <w:szCs w:val="28"/>
-        </w:rPr>
-      </w:pPr>
-    </w:p>
-    <w:p>
-      <w:pPr>
-        <w:pStyle w:val="Heading2"/>
-        <w:rPr>
-          <w:sz w:val="28"/>
-          <w:szCs w:val="28"/>
-        </w:rPr>
-      </w:pPr>
-    </w:p>
-    <w:p>
-      <w:pPr>
-        <w:pStyle w:val="Heading2"/>
-        <w:rPr>
-          <w:sz w:val="28"/>
-          <w:szCs w:val="28"/>
-        </w:rPr>
-      </w:pPr>
-    </w:p>
     <w:p>
       <w:pPr>
         <w:pStyle w:val="Heading2"/>
@@ -7805,7 +8269,7 @@
     <w:lsdException w:name="Table Web 2" w:semiHidden="1" w:unhideWhenUsed="1"/>
     <w:lsdException w:name="Table Web 3" w:semiHidden="1" w:unhideWhenUsed="1"/>
     <w:lsdException w:name="Balloon Text" w:semiHidden="1" w:unhideWhenUsed="1"/>
-    <w:lsdException w:name="Table Grid" w:semiHidden="1" w:uiPriority="39" w:unhideWhenUsed="1"/>
+    <w:lsdException w:name="Table Grid" w:uiPriority="39"/>
     <w:lsdException w:name="Table Theme" w:semiHidden="1" w:unhideWhenUsed="1"/>
     <w:lsdException w:name="Placeholder Text" w:semiHidden="1"/>
     <w:lsdException w:name="No Spacing" w:uiPriority="1" w:qFormat="1"/>
@@ -9298,7 +9762,12 @@
 </file>
 
 <file path=customXml/item1.xml><?xml version="1.0" encoding="utf-8"?>
-<b:Sources xmlns:b="http://schemas.openxmlformats.org/officeDocument/2006/bibliography" xmlns="http://schemas.openxmlformats.org/officeDocument/2006/bibliography" SelectedStyle="\APASixthEditionOfficeOnline.xsl" StyleName="APA" Version="6"/>
+<?mso-contentType ?>
+<FormTemplates xmlns="http://schemas.microsoft.com/sharepoint/v3/contenttype/forms">
+  <Display>DocumentLibraryForm</Display>
+  <Edit>DocumentLibraryForm</Edit>
+  <New>DocumentLibraryForm</New>
+</FormTemplates>
 </file>
 
 <file path=customXml/item2.xml><?xml version="1.0" encoding="utf-8"?>
@@ -9513,12 +9982,7 @@
 </file>
 
 <file path=customXml/item3.xml><?xml version="1.0" encoding="utf-8"?>
-<?mso-contentType ?>
-<FormTemplates xmlns="http://schemas.microsoft.com/sharepoint/v3/contenttype/forms">
-  <Display>DocumentLibraryForm</Display>
-  <Edit>DocumentLibraryForm</Edit>
-  <New>DocumentLibraryForm</New>
-</FormTemplates>
+<b:Sources xmlns:b="http://schemas.openxmlformats.org/officeDocument/2006/bibliography" xmlns="http://schemas.openxmlformats.org/officeDocument/2006/bibliography" SelectedStyle="\APASixthEditionOfficeOnline.xsl" StyleName="APA" Version="6"/>
 </file>
 
 <file path=customXml/item4.xml><?xml version="1.0" encoding="utf-8"?>
@@ -9528,9 +9992,9 @@
 </file>
 
 <file path=customXml/itemProps1.xml><?xml version="1.0" encoding="utf-8"?>
-<ds:datastoreItem xmlns:ds="http://schemas.openxmlformats.org/officeDocument/2006/customXml" ds:itemID="{DC122280-9A08-413C-846A-70029D13AEA3}">
+<ds:datastoreItem xmlns:ds="http://schemas.openxmlformats.org/officeDocument/2006/customXml" ds:itemID="{754E0756-0BC5-40B3-BF66-CAB1C545CF83}">
   <ds:schemaRefs>
-    <ds:schemaRef ds:uri="http://schemas.openxmlformats.org/officeDocument/2006/bibliography"/>
+    <ds:schemaRef ds:uri="http://schemas.microsoft.com/sharepoint/v3/contenttype/forms"/>
   </ds:schemaRefs>
 </ds:datastoreItem>
 </file>
@@ -9555,9 +10019,9 @@
 </file>
 
 <file path=customXml/itemProps3.xml><?xml version="1.0" encoding="utf-8"?>
-<ds:datastoreItem xmlns:ds="http://schemas.openxmlformats.org/officeDocument/2006/customXml" ds:itemID="{754E0756-0BC5-40B3-BF66-CAB1C545CF83}">
+<ds:datastoreItem xmlns:ds="http://schemas.openxmlformats.org/officeDocument/2006/customXml" ds:itemID="{DC122280-9A08-413C-846A-70029D13AEA3}">
   <ds:schemaRefs>
-    <ds:schemaRef ds:uri="http://schemas.microsoft.com/sharepoint/v3/contenttype/forms"/>
+    <ds:schemaRef ds:uri="http://schemas.openxmlformats.org/officeDocument/2006/bibliography"/>
   </ds:schemaRefs>
 </ds:datastoreItem>
 </file>

</xml_diff>

<commit_message>
Add new function to documentation
</commit_message>
<xml_diff>
--- a/Documents/Documentation.docx
+++ b/Documents/Documentation.docx
@@ -1547,17 +1547,8 @@
                 <w:b w:val="0"/>
                 <w:bCs w:val="0"/>
               </w:rPr>
-              <w:t xml:space="preserve">Dimitar </w:t>
-            </w:r>
-            <w:proofErr w:type="spellStart"/>
-            <w:r>
-              <w:rPr>
-                <w:b w:val="0"/>
-                <w:bCs w:val="0"/>
-              </w:rPr>
-              <w:t>Grudov</w:t>
-            </w:r>
-            <w:proofErr w:type="spellEnd"/>
+              <w:t>Dimitar Grudov</w:t>
+            </w:r>
           </w:p>
         </w:tc>
         <w:tc>
@@ -1623,17 +1614,8 @@
                 <w:b w:val="0"/>
                 <w:bCs w:val="0"/>
               </w:rPr>
-              <w:t xml:space="preserve">Vesela </w:t>
-            </w:r>
-            <w:proofErr w:type="spellStart"/>
-            <w:r>
-              <w:rPr>
-                <w:b w:val="0"/>
-                <w:bCs w:val="0"/>
-              </w:rPr>
-              <w:t>Dekova</w:t>
-            </w:r>
-            <w:proofErr w:type="spellEnd"/>
+              <w:t>Vesela Dekova</w:t>
+            </w:r>
           </w:p>
         </w:tc>
         <w:tc>
@@ -1691,21 +1673,12 @@
                 <w:bCs w:val="0"/>
               </w:rPr>
             </w:pPr>
-            <w:proofErr w:type="spellStart"/>
             <w:r>
               <w:rPr>
                 <w:b w:val="0"/>
                 <w:bCs w:val="0"/>
               </w:rPr>
-              <w:t>Kameliya</w:t>
-            </w:r>
-            <w:proofErr w:type="spellEnd"/>
-            <w:r>
-              <w:rPr>
-                <w:b w:val="0"/>
-                <w:bCs w:val="0"/>
-              </w:rPr>
-              <w:t xml:space="preserve"> Yaneva</w:t>
+              <w:t>Kameliya Yaneva</w:t>
             </w:r>
           </w:p>
         </w:tc>
@@ -1815,39 +1788,7 @@
           <w:sz w:val="24"/>
           <w:szCs w:val="24"/>
         </w:rPr>
-        <w:t>your arrow keys and ‘</w:t>
-      </w:r>
-      <w:proofErr w:type="spellStart"/>
-      <w:r>
-        <w:rPr>
-          <w:sz w:val="24"/>
-          <w:szCs w:val="24"/>
-        </w:rPr>
-        <w:t>wasd</w:t>
-      </w:r>
-      <w:proofErr w:type="spellEnd"/>
-      <w:r>
-        <w:rPr>
-          <w:sz w:val="24"/>
-          <w:szCs w:val="24"/>
-        </w:rPr>
-        <w:t xml:space="preserve">’ combination to move your player and complete the level. Finish all the three levels </w:t>
-      </w:r>
-      <w:proofErr w:type="gramStart"/>
-      <w:r>
-        <w:rPr>
-          <w:sz w:val="24"/>
-          <w:szCs w:val="24"/>
-        </w:rPr>
-        <w:t>in order to</w:t>
-      </w:r>
-      <w:proofErr w:type="gramEnd"/>
-      <w:r>
-        <w:rPr>
-          <w:sz w:val="24"/>
-          <w:szCs w:val="24"/>
-        </w:rPr>
-        <w:t xml:space="preserve"> complete the game. </w:t>
+        <w:t xml:space="preserve">your arrow keys and ‘wasd’ combination to move your player and complete the level. Finish all the three levels in order to complete the game. </w:t>
       </w:r>
     </w:p>
     <w:p>
@@ -2019,23 +1960,7 @@
           <w:sz w:val="24"/>
           <w:szCs w:val="24"/>
         </w:rPr>
-        <w:t xml:space="preserve">ion, </w:t>
-      </w:r>
-      <w:proofErr w:type="gramStart"/>
-      <w:r>
-        <w:rPr>
-          <w:sz w:val="24"/>
-          <w:szCs w:val="24"/>
-        </w:rPr>
-        <w:t>documentation</w:t>
-      </w:r>
-      <w:proofErr w:type="gramEnd"/>
-      <w:r>
-        <w:rPr>
-          <w:sz w:val="24"/>
-          <w:szCs w:val="24"/>
-        </w:rPr>
-        <w:t xml:space="preserve"> and README file</w:t>
+        <w:t>ion, documentation and README file</w:t>
       </w:r>
       <w:r>
         <w:rPr>
@@ -2089,23 +2014,7 @@
           <w:sz w:val="24"/>
           <w:szCs w:val="24"/>
         </w:rPr>
-        <w:t xml:space="preserve">We made logo for README file, logo for Documentation, </w:t>
-      </w:r>
-      <w:proofErr w:type="gramStart"/>
-      <w:r>
-        <w:rPr>
-          <w:sz w:val="24"/>
-          <w:szCs w:val="24"/>
-        </w:rPr>
-        <w:t>illustration</w:t>
-      </w:r>
-      <w:proofErr w:type="gramEnd"/>
-      <w:r>
-        <w:rPr>
-          <w:sz w:val="24"/>
-          <w:szCs w:val="24"/>
-        </w:rPr>
-        <w:t xml:space="preserve"> and Design for Presentation. </w:t>
+        <w:t xml:space="preserve">We made logo for README file, logo for Documentation, illustration and Design for Presentation. </w:t>
       </w:r>
     </w:p>
     <w:p>
@@ -3070,7 +2979,6 @@
                 <w:szCs w:val="24"/>
               </w:rPr>
             </w:pPr>
-            <w:proofErr w:type="spellStart"/>
             <w:r>
               <w:rPr>
                 <w:sz w:val="24"/>
@@ -3085,7 +2993,6 @@
               </w:rPr>
               <w:t>enu.h</w:t>
             </w:r>
-            <w:proofErr w:type="spellEnd"/>
           </w:p>
         </w:tc>
         <w:tc>
@@ -3151,7 +3058,6 @@
                 <w:szCs w:val="24"/>
               </w:rPr>
             </w:pPr>
-            <w:proofErr w:type="spellStart"/>
             <w:r>
               <w:rPr>
                 <w:sz w:val="24"/>
@@ -3159,7 +3065,6 @@
               </w:rPr>
               <w:t>levelOne.h</w:t>
             </w:r>
-            <w:proofErr w:type="spellEnd"/>
           </w:p>
         </w:tc>
         <w:tc>
@@ -3225,7 +3130,6 @@
                 <w:szCs w:val="24"/>
               </w:rPr>
             </w:pPr>
-            <w:proofErr w:type="spellStart"/>
             <w:r>
               <w:rPr>
                 <w:sz w:val="24"/>
@@ -3233,7 +3137,6 @@
               </w:rPr>
               <w:t>levelTwo.h</w:t>
             </w:r>
-            <w:proofErr w:type="spellEnd"/>
           </w:p>
         </w:tc>
         <w:tc>
@@ -3291,7 +3194,6 @@
                 <w:szCs w:val="24"/>
               </w:rPr>
             </w:pPr>
-            <w:proofErr w:type="spellStart"/>
             <w:r>
               <w:rPr>
                 <w:sz w:val="24"/>
@@ -3299,7 +3201,6 @@
               </w:rPr>
               <w:t>levelThree.h</w:t>
             </w:r>
-            <w:proofErr w:type="spellEnd"/>
           </w:p>
         </w:tc>
         <w:tc>
@@ -3521,35 +3422,7 @@
                 <w:szCs w:val="24"/>
                 <w:lang w:val="en-GB"/>
               </w:rPr>
-              <w:t xml:space="preserve">void </w:t>
-            </w:r>
-            <w:proofErr w:type="spellStart"/>
-            <w:proofErr w:type="gramStart"/>
-            <w:r>
-              <w:rPr>
-                <w:sz w:val="24"/>
-                <w:szCs w:val="24"/>
-                <w:lang w:val="en-GB"/>
-              </w:rPr>
-              <w:t>frontEnd</w:t>
-            </w:r>
-            <w:proofErr w:type="spellEnd"/>
-            <w:r>
-              <w:rPr>
-                <w:sz w:val="24"/>
-                <w:szCs w:val="24"/>
-                <w:lang w:val="en-GB"/>
-              </w:rPr>
-              <w:t>(</w:t>
-            </w:r>
-            <w:proofErr w:type="gramEnd"/>
-            <w:r>
-              <w:rPr>
-                <w:sz w:val="24"/>
-                <w:szCs w:val="24"/>
-                <w:lang w:val="en-GB"/>
-              </w:rPr>
-              <w:t>)</w:t>
+              <w:t>void frontEnd()</w:t>
             </w:r>
           </w:p>
         </w:tc>
@@ -3631,53 +3504,7 @@
                 <w:szCs w:val="24"/>
                 <w:lang w:val="en-GB"/>
               </w:rPr>
-              <w:t xml:space="preserve">void </w:t>
-            </w:r>
-            <w:proofErr w:type="spellStart"/>
-            <w:proofErr w:type="gramStart"/>
-            <w:r>
-              <w:rPr>
-                <w:sz w:val="24"/>
-                <w:szCs w:val="24"/>
-                <w:lang w:val="en-GB"/>
-              </w:rPr>
-              <w:t>color</w:t>
-            </w:r>
-            <w:proofErr w:type="spellEnd"/>
-            <w:r>
-              <w:rPr>
-                <w:sz w:val="24"/>
-                <w:szCs w:val="24"/>
-                <w:lang w:val="en-GB"/>
-              </w:rPr>
-              <w:t>(</w:t>
-            </w:r>
-            <w:proofErr w:type="gramEnd"/>
-            <w:r>
-              <w:rPr>
-                <w:sz w:val="24"/>
-                <w:szCs w:val="24"/>
-                <w:lang w:val="en-GB"/>
-              </w:rPr>
-              <w:t xml:space="preserve">int </w:t>
-            </w:r>
-            <w:proofErr w:type="spellStart"/>
-            <w:r>
-              <w:rPr>
-                <w:sz w:val="24"/>
-                <w:szCs w:val="24"/>
-                <w:lang w:val="en-GB"/>
-              </w:rPr>
-              <w:t>color</w:t>
-            </w:r>
-            <w:proofErr w:type="spellEnd"/>
-            <w:r>
-              <w:rPr>
-                <w:sz w:val="24"/>
-                <w:szCs w:val="24"/>
-                <w:lang w:val="en-GB"/>
-              </w:rPr>
-              <w:t>)</w:t>
+              <w:t>void color(int color)</w:t>
             </w:r>
           </w:p>
         </w:tc>
@@ -3747,25 +3574,7 @@
                 <w:szCs w:val="24"/>
                 <w:lang w:val="en-GB"/>
               </w:rPr>
-              <w:t xml:space="preserve">void </w:t>
-            </w:r>
-            <w:proofErr w:type="gramStart"/>
-            <w:r>
-              <w:rPr>
-                <w:sz w:val="24"/>
-                <w:szCs w:val="24"/>
-                <w:lang w:val="en-GB"/>
-              </w:rPr>
-              <w:t>menu(</w:t>
-            </w:r>
-            <w:proofErr w:type="gramEnd"/>
-            <w:r>
-              <w:rPr>
-                <w:sz w:val="24"/>
-                <w:szCs w:val="24"/>
-                <w:lang w:val="en-GB"/>
-              </w:rPr>
-              <w:t>)</w:t>
+              <w:t>void menu()</w:t>
             </w:r>
           </w:p>
         </w:tc>
@@ -3838,25 +3647,7 @@
                 <w:color w:val="242424"/>
                 <w:shd w:val="clear" w:color="auto" w:fill="FFFFFF"/>
               </w:rPr>
-              <w:t xml:space="preserve">void </w:t>
-            </w:r>
-            <w:proofErr w:type="gramStart"/>
-            <w:r>
-              <w:rPr>
-                <w:rFonts w:ascii="Segoe UI" w:hAnsi="Segoe UI" w:cs="Segoe UI"/>
-                <w:color w:val="242424"/>
-                <w:shd w:val="clear" w:color="auto" w:fill="FFFFFF"/>
-              </w:rPr>
-              <w:t>instructions(</w:t>
-            </w:r>
-            <w:proofErr w:type="gramEnd"/>
-            <w:r>
-              <w:rPr>
-                <w:rFonts w:ascii="Segoe UI" w:hAnsi="Segoe UI" w:cs="Segoe UI"/>
-                <w:color w:val="242424"/>
-                <w:shd w:val="clear" w:color="auto" w:fill="FFFFFF"/>
-              </w:rPr>
-              <w:t>)</w:t>
+              <w:t>void instructions()</w:t>
             </w:r>
           </w:p>
         </w:tc>
@@ -3920,35 +3711,7 @@
                 <w:szCs w:val="24"/>
                 <w:lang w:val="en-GB"/>
               </w:rPr>
-              <w:t xml:space="preserve">int </w:t>
-            </w:r>
-            <w:proofErr w:type="spellStart"/>
-            <w:proofErr w:type="gramStart"/>
-            <w:r>
-              <w:rPr>
-                <w:sz w:val="24"/>
-                <w:szCs w:val="24"/>
-                <w:lang w:val="en-GB"/>
-              </w:rPr>
-              <w:t>gotoxy</w:t>
-            </w:r>
-            <w:proofErr w:type="spellEnd"/>
-            <w:r>
-              <w:rPr>
-                <w:sz w:val="24"/>
-                <w:szCs w:val="24"/>
-                <w:lang w:val="en-GB"/>
-              </w:rPr>
-              <w:t>(</w:t>
-            </w:r>
-            <w:proofErr w:type="gramEnd"/>
-            <w:r>
-              <w:rPr>
-                <w:sz w:val="24"/>
-                <w:szCs w:val="24"/>
-                <w:lang w:val="en-GB"/>
-              </w:rPr>
-              <w:t>int x, int y)</w:t>
+              <w:t>int gotoxy(int x, int y)</w:t>
             </w:r>
           </w:p>
         </w:tc>
@@ -4020,46 +3783,8 @@
                 <w:color w:val="242424"/>
                 <w:shd w:val="clear" w:color="auto" w:fill="FFFFFF"/>
               </w:rPr>
-              <w:t xml:space="preserve">void </w:t>
-            </w:r>
-            <w:proofErr w:type="spellStart"/>
-            <w:proofErr w:type="gramStart"/>
-            <w:r>
-              <w:rPr>
-                <w:rFonts w:ascii="Segoe UI" w:hAnsi="Segoe UI" w:cs="Segoe UI"/>
-                <w:color w:val="242424"/>
-                <w:shd w:val="clear" w:color="auto" w:fill="FFFFFF"/>
-              </w:rPr>
-              <w:t>endOfGame</w:t>
-            </w:r>
-            <w:proofErr w:type="spellEnd"/>
-            <w:r>
-              <w:rPr>
-                <w:rFonts w:ascii="Segoe UI" w:hAnsi="Segoe UI" w:cs="Segoe UI"/>
-                <w:color w:val="242424"/>
-                <w:shd w:val="clear" w:color="auto" w:fill="FFFFFF"/>
-              </w:rPr>
-              <w:t>(</w:t>
-            </w:r>
-            <w:proofErr w:type="gramEnd"/>
-            <w:r>
-              <w:rPr>
-                <w:rFonts w:ascii="Segoe UI" w:hAnsi="Segoe UI" w:cs="Segoe UI"/>
-                <w:color w:val="242424"/>
-                <w:shd w:val="clear" w:color="auto" w:fill="FFFFFF"/>
-              </w:rPr>
-              <w:t xml:space="preserve">string </w:t>
-            </w:r>
-            <w:proofErr w:type="spellStart"/>
-            <w:r>
-              <w:rPr>
-                <w:rFonts w:ascii="Segoe UI" w:hAnsi="Segoe UI" w:cs="Segoe UI"/>
-                <w:color w:val="242424"/>
-                <w:shd w:val="clear" w:color="auto" w:fill="FFFFFF"/>
-              </w:rPr>
-              <w:t>answe</w:t>
-            </w:r>
-            <w:proofErr w:type="spellEnd"/>
+              <w:t>void endOfGame(string answe</w:t>
+            </w:r>
             <w:r>
               <w:rPr>
                 <w:rFonts w:ascii="Segoe UI" w:hAnsi="Segoe UI" w:cs="Segoe UI"/>
@@ -4146,35 +3871,7 @@
                 <w:szCs w:val="24"/>
                 <w:lang w:val="en-GB"/>
               </w:rPr>
-              <w:t xml:space="preserve"> </w:t>
-            </w:r>
-            <w:proofErr w:type="spellStart"/>
-            <w:proofErr w:type="gramStart"/>
-            <w:r>
-              <w:rPr>
-                <w:sz w:val="24"/>
-                <w:szCs w:val="24"/>
-                <w:lang w:val="en-GB"/>
-              </w:rPr>
-              <w:t>changeLevelOne</w:t>
-            </w:r>
-            <w:proofErr w:type="spellEnd"/>
-            <w:r>
-              <w:rPr>
-                <w:sz w:val="24"/>
-                <w:szCs w:val="24"/>
-                <w:lang w:val="en-GB"/>
-              </w:rPr>
-              <w:t>(</w:t>
-            </w:r>
-            <w:proofErr w:type="gramEnd"/>
-            <w:r>
-              <w:rPr>
-                <w:sz w:val="24"/>
-                <w:szCs w:val="24"/>
-                <w:lang w:val="en-GB"/>
-              </w:rPr>
-              <w:t>string ans</w:t>
+              <w:t xml:space="preserve"> changeLevelOne(string ans</w:t>
             </w:r>
             <w:r>
               <w:rPr>
@@ -4256,17 +3953,15 @@
                 <w:szCs w:val="24"/>
                 <w:lang w:val="en-GB"/>
               </w:rPr>
-              <w:t xml:space="preserve">void </w:t>
-            </w:r>
-            <w:proofErr w:type="spellStart"/>
-            <w:proofErr w:type="gramStart"/>
+              <w:t>void print</w:t>
+            </w:r>
             <w:r>
               <w:rPr>
                 <w:sz w:val="24"/>
                 <w:szCs w:val="24"/>
                 <w:lang w:val="en-GB"/>
               </w:rPr>
-              <w:t>print</w:t>
+              <w:t>Maze</w:t>
             </w:r>
             <w:r>
               <w:rPr>
@@ -4274,7 +3969,7 @@
                 <w:szCs w:val="24"/>
                 <w:lang w:val="en-GB"/>
               </w:rPr>
-              <w:t>Maze</w:t>
+              <w:t>One</w:t>
             </w:r>
             <w:r>
               <w:rPr>
@@ -4282,25 +3977,7 @@
                 <w:szCs w:val="24"/>
                 <w:lang w:val="en-GB"/>
               </w:rPr>
-              <w:t>One</w:t>
-            </w:r>
-            <w:proofErr w:type="spellEnd"/>
-            <w:r>
-              <w:rPr>
-                <w:sz w:val="24"/>
-                <w:szCs w:val="24"/>
-                <w:lang w:val="en-GB"/>
-              </w:rPr>
-              <w:t>(</w:t>
-            </w:r>
-            <w:proofErr w:type="gramEnd"/>
-            <w:r>
-              <w:rPr>
-                <w:sz w:val="24"/>
-                <w:szCs w:val="24"/>
-                <w:lang w:val="en-GB"/>
-              </w:rPr>
-              <w:t>)</w:t>
+              <w:t>()</w:t>
             </w:r>
           </w:p>
         </w:tc>
@@ -4374,43 +4051,15 @@
                 <w:szCs w:val="24"/>
                 <w:lang w:val="en-GB"/>
               </w:rPr>
-              <w:t xml:space="preserve">void </w:t>
-            </w:r>
-            <w:proofErr w:type="spellStart"/>
-            <w:proofErr w:type="gramStart"/>
+              <w:t>void change</w:t>
+            </w:r>
             <w:r>
               <w:rPr>
                 <w:sz w:val="24"/>
                 <w:szCs w:val="24"/>
                 <w:lang w:val="en-GB"/>
               </w:rPr>
-              <w:t>change</w:t>
-            </w:r>
-            <w:r>
-              <w:rPr>
-                <w:sz w:val="24"/>
-                <w:szCs w:val="24"/>
-                <w:lang w:val="en-GB"/>
-              </w:rPr>
-              <w:t>LevelTwo</w:t>
-            </w:r>
-            <w:proofErr w:type="spellEnd"/>
-            <w:r>
-              <w:rPr>
-                <w:sz w:val="24"/>
-                <w:szCs w:val="24"/>
-                <w:lang w:val="en-GB"/>
-              </w:rPr>
-              <w:t>(</w:t>
-            </w:r>
-            <w:proofErr w:type="gramEnd"/>
-            <w:r>
-              <w:rPr>
-                <w:sz w:val="24"/>
-                <w:szCs w:val="24"/>
-                <w:lang w:val="en-GB"/>
-              </w:rPr>
-              <w:t>string answer)</w:t>
+              <w:t>LevelTwo(string answer)</w:t>
             </w:r>
           </w:p>
         </w:tc>
@@ -4483,35 +4132,7 @@
                 <w:szCs w:val="24"/>
                 <w:lang w:val="en-GB"/>
               </w:rPr>
-              <w:t xml:space="preserve">void </w:t>
-            </w:r>
-            <w:proofErr w:type="spellStart"/>
-            <w:proofErr w:type="gramStart"/>
-            <w:r>
-              <w:rPr>
-                <w:sz w:val="24"/>
-                <w:szCs w:val="24"/>
-                <w:lang w:val="en-GB"/>
-              </w:rPr>
-              <w:t>levelOne</w:t>
-            </w:r>
-            <w:proofErr w:type="spellEnd"/>
-            <w:r>
-              <w:rPr>
-                <w:sz w:val="24"/>
-                <w:szCs w:val="24"/>
-                <w:lang w:val="en-GB"/>
-              </w:rPr>
-              <w:t>(</w:t>
-            </w:r>
-            <w:proofErr w:type="gramEnd"/>
-            <w:r>
-              <w:rPr>
-                <w:sz w:val="24"/>
-                <w:szCs w:val="24"/>
-                <w:lang w:val="en-GB"/>
-              </w:rPr>
-              <w:t>)</w:t>
+              <w:t>void levelOne()</w:t>
             </w:r>
           </w:p>
         </w:tc>
@@ -4584,35 +4205,7 @@
                 <w:szCs w:val="24"/>
                 <w:lang w:val="en-GB"/>
               </w:rPr>
-              <w:t xml:space="preserve">void </w:t>
-            </w:r>
-            <w:proofErr w:type="spellStart"/>
-            <w:proofErr w:type="gramStart"/>
-            <w:r>
-              <w:rPr>
-                <w:sz w:val="24"/>
-                <w:szCs w:val="24"/>
-                <w:lang w:val="en-GB"/>
-              </w:rPr>
-              <w:t>printMazeTwo</w:t>
-            </w:r>
-            <w:proofErr w:type="spellEnd"/>
-            <w:r>
-              <w:rPr>
-                <w:sz w:val="24"/>
-                <w:szCs w:val="24"/>
-                <w:lang w:val="en-GB"/>
-              </w:rPr>
-              <w:t>(</w:t>
-            </w:r>
-            <w:proofErr w:type="gramEnd"/>
-            <w:r>
-              <w:rPr>
-                <w:sz w:val="24"/>
-                <w:szCs w:val="24"/>
-                <w:lang w:val="en-GB"/>
-              </w:rPr>
-              <w:t>)</w:t>
+              <w:t>void printMazeTwo()</w:t>
             </w:r>
           </w:p>
         </w:tc>
@@ -4678,35 +4271,7 @@
                 <w:szCs w:val="24"/>
                 <w:lang w:val="en-GB"/>
               </w:rPr>
-              <w:t xml:space="preserve">  void </w:t>
-            </w:r>
-            <w:proofErr w:type="spellStart"/>
-            <w:proofErr w:type="gramStart"/>
-            <w:r>
-              <w:rPr>
-                <w:sz w:val="24"/>
-                <w:szCs w:val="24"/>
-                <w:lang w:val="en-GB"/>
-              </w:rPr>
-              <w:t>levelTwo</w:t>
-            </w:r>
-            <w:proofErr w:type="spellEnd"/>
-            <w:r>
-              <w:rPr>
-                <w:sz w:val="24"/>
-                <w:szCs w:val="24"/>
-                <w:lang w:val="en-GB"/>
-              </w:rPr>
-              <w:t>(</w:t>
-            </w:r>
-            <w:proofErr w:type="gramEnd"/>
-            <w:r>
-              <w:rPr>
-                <w:sz w:val="24"/>
-                <w:szCs w:val="24"/>
-                <w:lang w:val="en-GB"/>
-              </w:rPr>
-              <w:t>)</w:t>
+              <w:t xml:space="preserve">  void levelTwo()</w:t>
             </w:r>
           </w:p>
           <w:p>
@@ -4785,35 +4350,7 @@
                 <w:szCs w:val="24"/>
                 <w:lang w:val="en-GB"/>
               </w:rPr>
-              <w:t xml:space="preserve">  void </w:t>
-            </w:r>
-            <w:proofErr w:type="spellStart"/>
-            <w:proofErr w:type="gramStart"/>
-            <w:r>
-              <w:rPr>
-                <w:sz w:val="24"/>
-                <w:szCs w:val="24"/>
-                <w:lang w:val="en-GB"/>
-              </w:rPr>
-              <w:t>printMazeThree</w:t>
-            </w:r>
-            <w:proofErr w:type="spellEnd"/>
-            <w:r>
-              <w:rPr>
-                <w:sz w:val="24"/>
-                <w:szCs w:val="24"/>
-                <w:lang w:val="en-GB"/>
-              </w:rPr>
-              <w:t>(</w:t>
-            </w:r>
-            <w:proofErr w:type="gramEnd"/>
-            <w:r>
-              <w:rPr>
-                <w:sz w:val="24"/>
-                <w:szCs w:val="24"/>
-                <w:lang w:val="en-GB"/>
-              </w:rPr>
-              <w:t>)</w:t>
+              <w:t xml:space="preserve">  void printMazeThree()</w:t>
             </w:r>
           </w:p>
         </w:tc>
@@ -4879,35 +4416,7 @@
                 <w:szCs w:val="24"/>
                 <w:lang w:val="en-GB"/>
               </w:rPr>
-              <w:t xml:space="preserve">  void </w:t>
-            </w:r>
-            <w:proofErr w:type="spellStart"/>
-            <w:proofErr w:type="gramStart"/>
-            <w:r>
-              <w:rPr>
-                <w:sz w:val="24"/>
-                <w:szCs w:val="24"/>
-                <w:lang w:val="en-GB"/>
-              </w:rPr>
-              <w:t>levelThree</w:t>
-            </w:r>
-            <w:proofErr w:type="spellEnd"/>
-            <w:r>
-              <w:rPr>
-                <w:sz w:val="24"/>
-                <w:szCs w:val="24"/>
-                <w:lang w:val="en-GB"/>
-              </w:rPr>
-              <w:t>(</w:t>
-            </w:r>
-            <w:proofErr w:type="gramEnd"/>
-            <w:r>
-              <w:rPr>
-                <w:sz w:val="24"/>
-                <w:szCs w:val="24"/>
-                <w:lang w:val="en-GB"/>
-              </w:rPr>
-              <w:t>)</w:t>
+              <w:t xml:space="preserve">  void levelThree()</w:t>
             </w:r>
           </w:p>
           <w:p>
@@ -4940,6 +4449,67 @@
                 <w:szCs w:val="24"/>
               </w:rPr>
               <w:t>Makes the object move in the maze for the third level</w:t>
+            </w:r>
+          </w:p>
+        </w:tc>
+      </w:tr>
+      <w:tr>
+        <w:trPr>
+          <w:cnfStyle w:val="000000100000" w:firstRow="0" w:lastRow="0" w:firstColumn="0" w:lastColumn="0" w:oddVBand="0" w:evenVBand="0" w:oddHBand="1" w:evenHBand="0" w:firstRowFirstColumn="0" w:firstRowLastColumn="0" w:lastRowFirstColumn="0" w:lastRowLastColumn="0"/>
+          <w:trHeight w:val="620"/>
+        </w:trPr>
+        <w:tc>
+          <w:tcPr>
+            <w:cnfStyle w:val="001000000000" w:firstRow="0" w:lastRow="0" w:firstColumn="1" w:lastColumn="0" w:oddVBand="0" w:evenVBand="0" w:oddHBand="0" w:evenHBand="0" w:firstRowFirstColumn="0" w:firstRowLastColumn="0" w:lastRowFirstColumn="0" w:lastRowLastColumn="0"/>
+            <w:tcW w:w="715" w:type="dxa"/>
+          </w:tcPr>
+          <w:p>
+            <w:r>
+              <w:t>15.</w:t>
+            </w:r>
+          </w:p>
+        </w:tc>
+        <w:tc>
+          <w:tcPr>
+            <w:tcW w:w="4605" w:type="dxa"/>
+          </w:tcPr>
+          <w:p>
+            <w:pPr>
+              <w:cnfStyle w:val="000000100000" w:firstRow="0" w:lastRow="0" w:firstColumn="0" w:lastColumn="0" w:oddVBand="0" w:evenVBand="0" w:oddHBand="1" w:evenHBand="0" w:firstRowFirstColumn="0" w:firstRowLastColumn="0" w:lastRowFirstColumn="0" w:lastRowLastColumn="0"/>
+              <w:rPr>
+                <w:sz w:val="24"/>
+                <w:szCs w:val="24"/>
+                <w:lang w:val="en-GB"/>
+              </w:rPr>
+            </w:pPr>
+            <w:r>
+              <w:rPr>
+                <w:sz w:val="24"/>
+                <w:szCs w:val="24"/>
+                <w:lang w:val="en-GB"/>
+              </w:rPr>
+              <w:t>void colorTheMovingObject()</w:t>
+            </w:r>
+          </w:p>
+        </w:tc>
+        <w:tc>
+          <w:tcPr>
+            <w:tcW w:w="4845" w:type="dxa"/>
+          </w:tcPr>
+          <w:p>
+            <w:pPr>
+              <w:cnfStyle w:val="000000100000" w:firstRow="0" w:lastRow="0" w:firstColumn="0" w:lastColumn="0" w:oddVBand="0" w:evenVBand="0" w:oddHBand="1" w:evenHBand="0" w:firstRowFirstColumn="0" w:firstRowLastColumn="0" w:lastRowFirstColumn="0" w:lastRowLastColumn="0"/>
+              <w:rPr>
+                <w:sz w:val="24"/>
+                <w:szCs w:val="24"/>
+              </w:rPr>
+            </w:pPr>
+            <w:r>
+              <w:rPr>
+                <w:sz w:val="24"/>
+                <w:szCs w:val="24"/>
+              </w:rPr>
+              <w:t xml:space="preserve">Change the color of the moving objects to yellow </w:t>
             </w:r>
           </w:p>
         </w:tc>
@@ -9762,12 +9332,7 @@
 </file>
 
 <file path=customXml/item1.xml><?xml version="1.0" encoding="utf-8"?>
-<?mso-contentType ?>
-<FormTemplates xmlns="http://schemas.microsoft.com/sharepoint/v3/contenttype/forms">
-  <Display>DocumentLibraryForm</Display>
-  <Edit>DocumentLibraryForm</Edit>
-  <New>DocumentLibraryForm</New>
-</FormTemplates>
+<b:Sources xmlns:b="http://schemas.openxmlformats.org/officeDocument/2006/bibliography" xmlns="http://schemas.openxmlformats.org/officeDocument/2006/bibliography" SelectedStyle="\APASixthEditionOfficeOnline.xsl" StyleName="APA" Version="6"/>
 </file>
 
 <file path=customXml/item2.xml><?xml version="1.0" encoding="utf-8"?>
@@ -9982,7 +9547,12 @@
 </file>
 
 <file path=customXml/item3.xml><?xml version="1.0" encoding="utf-8"?>
-<b:Sources xmlns:b="http://schemas.openxmlformats.org/officeDocument/2006/bibliography" xmlns="http://schemas.openxmlformats.org/officeDocument/2006/bibliography" SelectedStyle="\APASixthEditionOfficeOnline.xsl" StyleName="APA" Version="6"/>
+<?mso-contentType ?>
+<FormTemplates xmlns="http://schemas.microsoft.com/sharepoint/v3/contenttype/forms">
+  <Display>DocumentLibraryForm</Display>
+  <Edit>DocumentLibraryForm</Edit>
+  <New>DocumentLibraryForm</New>
+</FormTemplates>
 </file>
 
 <file path=customXml/item4.xml><?xml version="1.0" encoding="utf-8"?>
@@ -9992,9 +9562,9 @@
 </file>
 
 <file path=customXml/itemProps1.xml><?xml version="1.0" encoding="utf-8"?>
-<ds:datastoreItem xmlns:ds="http://schemas.openxmlformats.org/officeDocument/2006/customXml" ds:itemID="{754E0756-0BC5-40B3-BF66-CAB1C545CF83}">
+<ds:datastoreItem xmlns:ds="http://schemas.openxmlformats.org/officeDocument/2006/customXml" ds:itemID="{DC122280-9A08-413C-846A-70029D13AEA3}">
   <ds:schemaRefs>
-    <ds:schemaRef ds:uri="http://schemas.microsoft.com/sharepoint/v3/contenttype/forms"/>
+    <ds:schemaRef ds:uri="http://schemas.openxmlformats.org/officeDocument/2006/bibliography"/>
   </ds:schemaRefs>
 </ds:datastoreItem>
 </file>
@@ -10019,9 +9589,9 @@
 </file>
 
 <file path=customXml/itemProps3.xml><?xml version="1.0" encoding="utf-8"?>
-<ds:datastoreItem xmlns:ds="http://schemas.openxmlformats.org/officeDocument/2006/customXml" ds:itemID="{DC122280-9A08-413C-846A-70029D13AEA3}">
+<ds:datastoreItem xmlns:ds="http://schemas.openxmlformats.org/officeDocument/2006/customXml" ds:itemID="{754E0756-0BC5-40B3-BF66-CAB1C545CF83}">
   <ds:schemaRefs>
-    <ds:schemaRef ds:uri="http://schemas.openxmlformats.org/officeDocument/2006/bibliography"/>
+    <ds:schemaRef ds:uri="http://schemas.microsoft.com/sharepoint/v3/contenttype/forms"/>
   </ds:schemaRefs>
 </ds:datastoreItem>
 </file>

</xml_diff>

<commit_message>
Fix mistake in documentation
</commit_message>
<xml_diff>
--- a/Documents/Documentation.docx
+++ b/Documents/Documentation.docx
@@ -1547,8 +1547,17 @@
                 <w:b w:val="0"/>
                 <w:bCs w:val="0"/>
               </w:rPr>
-              <w:t>Dimitar Grudov</w:t>
-            </w:r>
+              <w:t xml:space="preserve">Dimitar </w:t>
+            </w:r>
+            <w:proofErr w:type="spellStart"/>
+            <w:r>
+              <w:rPr>
+                <w:b w:val="0"/>
+                <w:bCs w:val="0"/>
+              </w:rPr>
+              <w:t>Grudov</w:t>
+            </w:r>
+            <w:proofErr w:type="spellEnd"/>
           </w:p>
         </w:tc>
         <w:tc>
@@ -1614,8 +1623,17 @@
                 <w:b w:val="0"/>
                 <w:bCs w:val="0"/>
               </w:rPr>
-              <w:t>Vesela Dekova</w:t>
-            </w:r>
+              <w:t xml:space="preserve">Vesela </w:t>
+            </w:r>
+            <w:proofErr w:type="spellStart"/>
+            <w:r>
+              <w:rPr>
+                <w:b w:val="0"/>
+                <w:bCs w:val="0"/>
+              </w:rPr>
+              <w:t>Dekova</w:t>
+            </w:r>
+            <w:proofErr w:type="spellEnd"/>
           </w:p>
         </w:tc>
         <w:tc>
@@ -1673,12 +1691,21 @@
                 <w:bCs w:val="0"/>
               </w:rPr>
             </w:pPr>
+            <w:proofErr w:type="spellStart"/>
             <w:r>
               <w:rPr>
                 <w:b w:val="0"/>
                 <w:bCs w:val="0"/>
               </w:rPr>
-              <w:t>Kameliya Yaneva</w:t>
+              <w:t>Kameliya</w:t>
+            </w:r>
+            <w:proofErr w:type="spellEnd"/>
+            <w:r>
+              <w:rPr>
+                <w:b w:val="0"/>
+                <w:bCs w:val="0"/>
+              </w:rPr>
+              <w:t xml:space="preserve"> Yaneva</w:t>
             </w:r>
           </w:p>
         </w:tc>
@@ -1788,7 +1815,39 @@
           <w:sz w:val="24"/>
           <w:szCs w:val="24"/>
         </w:rPr>
-        <w:t xml:space="preserve">your arrow keys and ‘wasd’ combination to move your player and complete the level. Finish all the three levels in order to complete the game. </w:t>
+        <w:t>your arrow keys and ‘</w:t>
+      </w:r>
+      <w:proofErr w:type="spellStart"/>
+      <w:r>
+        <w:rPr>
+          <w:sz w:val="24"/>
+          <w:szCs w:val="24"/>
+        </w:rPr>
+        <w:t>wasd</w:t>
+      </w:r>
+      <w:proofErr w:type="spellEnd"/>
+      <w:r>
+        <w:rPr>
+          <w:sz w:val="24"/>
+          <w:szCs w:val="24"/>
+        </w:rPr>
+        <w:t xml:space="preserve">’ combination to move your player and complete the level. Finish all the three levels </w:t>
+      </w:r>
+      <w:proofErr w:type="gramStart"/>
+      <w:r>
+        <w:rPr>
+          <w:sz w:val="24"/>
+          <w:szCs w:val="24"/>
+        </w:rPr>
+        <w:t>in order to</w:t>
+      </w:r>
+      <w:proofErr w:type="gramEnd"/>
+      <w:r>
+        <w:rPr>
+          <w:sz w:val="24"/>
+          <w:szCs w:val="24"/>
+        </w:rPr>
+        <w:t xml:space="preserve"> complete the game. </w:t>
       </w:r>
     </w:p>
     <w:p>
@@ -1960,7 +2019,23 @@
           <w:sz w:val="24"/>
           <w:szCs w:val="24"/>
         </w:rPr>
-        <w:t>ion, documentation and README file</w:t>
+        <w:t xml:space="preserve">ion, </w:t>
+      </w:r>
+      <w:proofErr w:type="gramStart"/>
+      <w:r>
+        <w:rPr>
+          <w:sz w:val="24"/>
+          <w:szCs w:val="24"/>
+        </w:rPr>
+        <w:t>documentation</w:t>
+      </w:r>
+      <w:proofErr w:type="gramEnd"/>
+      <w:r>
+        <w:rPr>
+          <w:sz w:val="24"/>
+          <w:szCs w:val="24"/>
+        </w:rPr>
+        <w:t xml:space="preserve"> and README file</w:t>
       </w:r>
       <w:r>
         <w:rPr>
@@ -2014,7 +2089,23 @@
           <w:sz w:val="24"/>
           <w:szCs w:val="24"/>
         </w:rPr>
-        <w:t xml:space="preserve">We made logo for README file, logo for Documentation, illustration and Design for Presentation. </w:t>
+        <w:t xml:space="preserve">We made logo for README file, logo for Documentation, </w:t>
+      </w:r>
+      <w:proofErr w:type="gramStart"/>
+      <w:r>
+        <w:rPr>
+          <w:sz w:val="24"/>
+          <w:szCs w:val="24"/>
+        </w:rPr>
+        <w:t>illustration</w:t>
+      </w:r>
+      <w:proofErr w:type="gramEnd"/>
+      <w:r>
+        <w:rPr>
+          <w:sz w:val="24"/>
+          <w:szCs w:val="24"/>
+        </w:rPr>
+        <w:t xml:space="preserve"> and Design for Presentation. </w:t>
       </w:r>
     </w:p>
     <w:p>
@@ -2979,6 +3070,7 @@
                 <w:szCs w:val="24"/>
               </w:rPr>
             </w:pPr>
+            <w:proofErr w:type="spellStart"/>
             <w:r>
               <w:rPr>
                 <w:sz w:val="24"/>
@@ -2993,6 +3085,7 @@
               </w:rPr>
               <w:t>enu.h</w:t>
             </w:r>
+            <w:proofErr w:type="spellEnd"/>
           </w:p>
         </w:tc>
         <w:tc>
@@ -3058,6 +3151,7 @@
                 <w:szCs w:val="24"/>
               </w:rPr>
             </w:pPr>
+            <w:proofErr w:type="spellStart"/>
             <w:r>
               <w:rPr>
                 <w:sz w:val="24"/>
@@ -3065,6 +3159,7 @@
               </w:rPr>
               <w:t>levelOne.h</w:t>
             </w:r>
+            <w:proofErr w:type="spellEnd"/>
           </w:p>
         </w:tc>
         <w:tc>
@@ -3130,6 +3225,7 @@
                 <w:szCs w:val="24"/>
               </w:rPr>
             </w:pPr>
+            <w:proofErr w:type="spellStart"/>
             <w:r>
               <w:rPr>
                 <w:sz w:val="24"/>
@@ -3137,6 +3233,7 @@
               </w:rPr>
               <w:t>levelTwo.h</w:t>
             </w:r>
+            <w:proofErr w:type="spellEnd"/>
           </w:p>
         </w:tc>
         <w:tc>
@@ -3194,6 +3291,7 @@
                 <w:szCs w:val="24"/>
               </w:rPr>
             </w:pPr>
+            <w:proofErr w:type="spellStart"/>
             <w:r>
               <w:rPr>
                 <w:sz w:val="24"/>
@@ -3201,6 +3299,7 @@
               </w:rPr>
               <w:t>levelThree.h</w:t>
             </w:r>
+            <w:proofErr w:type="spellEnd"/>
           </w:p>
         </w:tc>
         <w:tc>
@@ -3422,7 +3521,35 @@
                 <w:szCs w:val="24"/>
                 <w:lang w:val="en-GB"/>
               </w:rPr>
-              <w:t>void frontEnd()</w:t>
+              <w:t xml:space="preserve">void </w:t>
+            </w:r>
+            <w:proofErr w:type="spellStart"/>
+            <w:proofErr w:type="gramStart"/>
+            <w:r>
+              <w:rPr>
+                <w:sz w:val="24"/>
+                <w:szCs w:val="24"/>
+                <w:lang w:val="en-GB"/>
+              </w:rPr>
+              <w:t>frontEnd</w:t>
+            </w:r>
+            <w:proofErr w:type="spellEnd"/>
+            <w:r>
+              <w:rPr>
+                <w:sz w:val="24"/>
+                <w:szCs w:val="24"/>
+                <w:lang w:val="en-GB"/>
+              </w:rPr>
+              <w:t>(</w:t>
+            </w:r>
+            <w:proofErr w:type="gramEnd"/>
+            <w:r>
+              <w:rPr>
+                <w:sz w:val="24"/>
+                <w:szCs w:val="24"/>
+                <w:lang w:val="en-GB"/>
+              </w:rPr>
+              <w:t>)</w:t>
             </w:r>
           </w:p>
         </w:tc>
@@ -3504,7 +3631,53 @@
                 <w:szCs w:val="24"/>
                 <w:lang w:val="en-GB"/>
               </w:rPr>
-              <w:t>void color(int color)</w:t>
+              <w:t xml:space="preserve">void </w:t>
+            </w:r>
+            <w:proofErr w:type="spellStart"/>
+            <w:proofErr w:type="gramStart"/>
+            <w:r>
+              <w:rPr>
+                <w:sz w:val="24"/>
+                <w:szCs w:val="24"/>
+                <w:lang w:val="en-GB"/>
+              </w:rPr>
+              <w:t>color</w:t>
+            </w:r>
+            <w:proofErr w:type="spellEnd"/>
+            <w:r>
+              <w:rPr>
+                <w:sz w:val="24"/>
+                <w:szCs w:val="24"/>
+                <w:lang w:val="en-GB"/>
+              </w:rPr>
+              <w:t>(</w:t>
+            </w:r>
+            <w:proofErr w:type="gramEnd"/>
+            <w:r>
+              <w:rPr>
+                <w:sz w:val="24"/>
+                <w:szCs w:val="24"/>
+                <w:lang w:val="en-GB"/>
+              </w:rPr>
+              <w:t xml:space="preserve">int </w:t>
+            </w:r>
+            <w:proofErr w:type="spellStart"/>
+            <w:r>
+              <w:rPr>
+                <w:sz w:val="24"/>
+                <w:szCs w:val="24"/>
+                <w:lang w:val="en-GB"/>
+              </w:rPr>
+              <w:t>color</w:t>
+            </w:r>
+            <w:proofErr w:type="spellEnd"/>
+            <w:r>
+              <w:rPr>
+                <w:sz w:val="24"/>
+                <w:szCs w:val="24"/>
+                <w:lang w:val="en-GB"/>
+              </w:rPr>
+              <w:t>)</w:t>
             </w:r>
           </w:p>
         </w:tc>
@@ -3574,7 +3747,25 @@
                 <w:szCs w:val="24"/>
                 <w:lang w:val="en-GB"/>
               </w:rPr>
-              <w:t>void menu()</w:t>
+              <w:t xml:space="preserve">void </w:t>
+            </w:r>
+            <w:proofErr w:type="gramStart"/>
+            <w:r>
+              <w:rPr>
+                <w:sz w:val="24"/>
+                <w:szCs w:val="24"/>
+                <w:lang w:val="en-GB"/>
+              </w:rPr>
+              <w:t>menu(</w:t>
+            </w:r>
+            <w:proofErr w:type="gramEnd"/>
+            <w:r>
+              <w:rPr>
+                <w:sz w:val="24"/>
+                <w:szCs w:val="24"/>
+                <w:lang w:val="en-GB"/>
+              </w:rPr>
+              <w:t>)</w:t>
             </w:r>
           </w:p>
         </w:tc>
@@ -3647,7 +3838,25 @@
                 <w:color w:val="242424"/>
                 <w:shd w:val="clear" w:color="auto" w:fill="FFFFFF"/>
               </w:rPr>
-              <w:t>void instructions()</w:t>
+              <w:t xml:space="preserve">void </w:t>
+            </w:r>
+            <w:proofErr w:type="gramStart"/>
+            <w:r>
+              <w:rPr>
+                <w:rFonts w:ascii="Segoe UI" w:hAnsi="Segoe UI" w:cs="Segoe UI"/>
+                <w:color w:val="242424"/>
+                <w:shd w:val="clear" w:color="auto" w:fill="FFFFFF"/>
+              </w:rPr>
+              <w:t>instructions(</w:t>
+            </w:r>
+            <w:proofErr w:type="gramEnd"/>
+            <w:r>
+              <w:rPr>
+                <w:rFonts w:ascii="Segoe UI" w:hAnsi="Segoe UI" w:cs="Segoe UI"/>
+                <w:color w:val="242424"/>
+                <w:shd w:val="clear" w:color="auto" w:fill="FFFFFF"/>
+              </w:rPr>
+              <w:t>)</w:t>
             </w:r>
           </w:p>
         </w:tc>
@@ -3666,9 +3875,9 @@
             </w:pPr>
             <w:r>
               <w:rPr>
-                <w:rFonts w:ascii="Segoe UI" w:hAnsi="Segoe UI" w:cs="Segoe UI"/>
-                <w:color w:val="242424"/>
-                <w:shd w:val="clear" w:color="auto" w:fill="FFFFFF"/>
+                <w:sz w:val="24"/>
+                <w:szCs w:val="24"/>
+                <w:lang w:val="en-GB"/>
               </w:rPr>
               <w:t>Prints the instructions for the game</w:t>
             </w:r>
@@ -3711,7 +3920,35 @@
                 <w:szCs w:val="24"/>
                 <w:lang w:val="en-GB"/>
               </w:rPr>
-              <w:t>int gotoxy(int x, int y)</w:t>
+              <w:t xml:space="preserve">int </w:t>
+            </w:r>
+            <w:proofErr w:type="spellStart"/>
+            <w:proofErr w:type="gramStart"/>
+            <w:r>
+              <w:rPr>
+                <w:sz w:val="24"/>
+                <w:szCs w:val="24"/>
+                <w:lang w:val="en-GB"/>
+              </w:rPr>
+              <w:t>gotoxy</w:t>
+            </w:r>
+            <w:proofErr w:type="spellEnd"/>
+            <w:r>
+              <w:rPr>
+                <w:sz w:val="24"/>
+                <w:szCs w:val="24"/>
+                <w:lang w:val="en-GB"/>
+              </w:rPr>
+              <w:t>(</w:t>
+            </w:r>
+            <w:proofErr w:type="gramEnd"/>
+            <w:r>
+              <w:rPr>
+                <w:sz w:val="24"/>
+                <w:szCs w:val="24"/>
+                <w:lang w:val="en-GB"/>
+              </w:rPr>
+              <w:t>int x, int y)</w:t>
             </w:r>
           </w:p>
         </w:tc>
@@ -3783,7 +4020,43 @@
                 <w:color w:val="242424"/>
                 <w:shd w:val="clear" w:color="auto" w:fill="FFFFFF"/>
               </w:rPr>
-              <w:t>void endOfGame(string answe</w:t>
+              <w:t xml:space="preserve">void </w:t>
+            </w:r>
+            <w:proofErr w:type="spellStart"/>
+            <w:proofErr w:type="gramStart"/>
+            <w:r>
+              <w:rPr>
+                <w:rFonts w:ascii="Segoe UI" w:hAnsi="Segoe UI" w:cs="Segoe UI"/>
+                <w:color w:val="242424"/>
+                <w:shd w:val="clear" w:color="auto" w:fill="FFFFFF"/>
+              </w:rPr>
+              <w:t>endOfGame</w:t>
+            </w:r>
+            <w:proofErr w:type="spellEnd"/>
+            <w:r>
+              <w:rPr>
+                <w:rFonts w:ascii="Segoe UI" w:hAnsi="Segoe UI" w:cs="Segoe UI"/>
+                <w:color w:val="242424"/>
+                <w:shd w:val="clear" w:color="auto" w:fill="FFFFFF"/>
+              </w:rPr>
+              <w:t>(</w:t>
+            </w:r>
+            <w:proofErr w:type="gramEnd"/>
+            <w:r>
+              <w:rPr>
+                <w:rFonts w:ascii="Segoe UI" w:hAnsi="Segoe UI" w:cs="Segoe UI"/>
+                <w:color w:val="242424"/>
+                <w:shd w:val="clear" w:color="auto" w:fill="FFFFFF"/>
+              </w:rPr>
+              <w:t>string answe</w:t>
+            </w:r>
+            <w:r>
+              <w:rPr>
+                <w:rFonts w:ascii="Segoe UI" w:hAnsi="Segoe UI" w:cs="Segoe UI"/>
+                <w:color w:val="242424"/>
+                <w:shd w:val="clear" w:color="auto" w:fill="FFFFFF"/>
+              </w:rPr>
+              <w:t>r</w:t>
             </w:r>
             <w:r>
               <w:rPr>
@@ -3871,7 +4144,35 @@
                 <w:szCs w:val="24"/>
                 <w:lang w:val="en-GB"/>
               </w:rPr>
-              <w:t xml:space="preserve"> changeLevelOne(string ans</w:t>
+              <w:t xml:space="preserve"> </w:t>
+            </w:r>
+            <w:proofErr w:type="spellStart"/>
+            <w:proofErr w:type="gramStart"/>
+            <w:r>
+              <w:rPr>
+                <w:sz w:val="24"/>
+                <w:szCs w:val="24"/>
+                <w:lang w:val="en-GB"/>
+              </w:rPr>
+              <w:t>changeLevelOne</w:t>
+            </w:r>
+            <w:proofErr w:type="spellEnd"/>
+            <w:r>
+              <w:rPr>
+                <w:sz w:val="24"/>
+                <w:szCs w:val="24"/>
+                <w:lang w:val="en-GB"/>
+              </w:rPr>
+              <w:t>(</w:t>
+            </w:r>
+            <w:proofErr w:type="gramEnd"/>
+            <w:r>
+              <w:rPr>
+                <w:sz w:val="24"/>
+                <w:szCs w:val="24"/>
+                <w:lang w:val="en-GB"/>
+              </w:rPr>
+              <w:t>string ans</w:t>
             </w:r>
             <w:r>
               <w:rPr>
@@ -3953,14 +4254,24 @@
                 <w:szCs w:val="24"/>
                 <w:lang w:val="en-GB"/>
               </w:rPr>
-              <w:t>void print</w:t>
-            </w:r>
+              <w:t xml:space="preserve">void </w:t>
+            </w:r>
+            <w:proofErr w:type="spellStart"/>
+            <w:proofErr w:type="gramStart"/>
             <w:r>
               <w:rPr>
                 <w:sz w:val="24"/>
                 <w:szCs w:val="24"/>
                 <w:lang w:val="en-GB"/>
               </w:rPr>
+              <w:t>print</w:t>
+            </w:r>
+            <w:r>
+              <w:rPr>
+                <w:sz w:val="24"/>
+                <w:szCs w:val="24"/>
+                <w:lang w:val="en-GB"/>
+              </w:rPr>
               <w:t>Maze</w:t>
             </w:r>
             <w:r>
@@ -3971,13 +4282,23 @@
               </w:rPr>
               <w:t>One</w:t>
             </w:r>
+            <w:proofErr w:type="spellEnd"/>
             <w:r>
               <w:rPr>
                 <w:sz w:val="24"/>
                 <w:szCs w:val="24"/>
                 <w:lang w:val="en-GB"/>
               </w:rPr>
-              <w:t>()</w:t>
+              <w:t>(</w:t>
+            </w:r>
+            <w:proofErr w:type="gramEnd"/>
+            <w:r>
+              <w:rPr>
+                <w:sz w:val="24"/>
+                <w:szCs w:val="24"/>
+                <w:lang w:val="en-GB"/>
+              </w:rPr>
+              <w:t>)</w:t>
             </w:r>
           </w:p>
         </w:tc>
@@ -4051,15 +4372,43 @@
                 <w:szCs w:val="24"/>
                 <w:lang w:val="en-GB"/>
               </w:rPr>
-              <w:t>void change</w:t>
-            </w:r>
+              <w:t xml:space="preserve">void </w:t>
+            </w:r>
+            <w:proofErr w:type="spellStart"/>
+            <w:proofErr w:type="gramStart"/>
             <w:r>
               <w:rPr>
                 <w:sz w:val="24"/>
                 <w:szCs w:val="24"/>
                 <w:lang w:val="en-GB"/>
               </w:rPr>
-              <w:t>LevelTwo(string answer)</w:t>
+              <w:t>change</w:t>
+            </w:r>
+            <w:r>
+              <w:rPr>
+                <w:sz w:val="24"/>
+                <w:szCs w:val="24"/>
+                <w:lang w:val="en-GB"/>
+              </w:rPr>
+              <w:t>LevelTwo</w:t>
+            </w:r>
+            <w:proofErr w:type="spellEnd"/>
+            <w:r>
+              <w:rPr>
+                <w:sz w:val="24"/>
+                <w:szCs w:val="24"/>
+                <w:lang w:val="en-GB"/>
+              </w:rPr>
+              <w:t>(</w:t>
+            </w:r>
+            <w:proofErr w:type="gramEnd"/>
+            <w:r>
+              <w:rPr>
+                <w:sz w:val="24"/>
+                <w:szCs w:val="24"/>
+                <w:lang w:val="en-GB"/>
+              </w:rPr>
+              <w:t>string answer)</w:t>
             </w:r>
           </w:p>
         </w:tc>
@@ -4132,7 +4481,35 @@
                 <w:szCs w:val="24"/>
                 <w:lang w:val="en-GB"/>
               </w:rPr>
-              <w:t>void levelOne()</w:t>
+              <w:t xml:space="preserve">void </w:t>
+            </w:r>
+            <w:proofErr w:type="spellStart"/>
+            <w:proofErr w:type="gramStart"/>
+            <w:r>
+              <w:rPr>
+                <w:sz w:val="24"/>
+                <w:szCs w:val="24"/>
+                <w:lang w:val="en-GB"/>
+              </w:rPr>
+              <w:t>levelOne</w:t>
+            </w:r>
+            <w:proofErr w:type="spellEnd"/>
+            <w:r>
+              <w:rPr>
+                <w:sz w:val="24"/>
+                <w:szCs w:val="24"/>
+                <w:lang w:val="en-GB"/>
+              </w:rPr>
+              <w:t>(</w:t>
+            </w:r>
+            <w:proofErr w:type="gramEnd"/>
+            <w:r>
+              <w:rPr>
+                <w:sz w:val="24"/>
+                <w:szCs w:val="24"/>
+                <w:lang w:val="en-GB"/>
+              </w:rPr>
+              <w:t>)</w:t>
             </w:r>
           </w:p>
         </w:tc>
@@ -4205,7 +4582,35 @@
                 <w:szCs w:val="24"/>
                 <w:lang w:val="en-GB"/>
               </w:rPr>
-              <w:t>void printMazeTwo()</w:t>
+              <w:t xml:space="preserve">void </w:t>
+            </w:r>
+            <w:proofErr w:type="spellStart"/>
+            <w:proofErr w:type="gramStart"/>
+            <w:r>
+              <w:rPr>
+                <w:sz w:val="24"/>
+                <w:szCs w:val="24"/>
+                <w:lang w:val="en-GB"/>
+              </w:rPr>
+              <w:t>printMazeTwo</w:t>
+            </w:r>
+            <w:proofErr w:type="spellEnd"/>
+            <w:r>
+              <w:rPr>
+                <w:sz w:val="24"/>
+                <w:szCs w:val="24"/>
+                <w:lang w:val="en-GB"/>
+              </w:rPr>
+              <w:t>(</w:t>
+            </w:r>
+            <w:proofErr w:type="gramEnd"/>
+            <w:r>
+              <w:rPr>
+                <w:sz w:val="24"/>
+                <w:szCs w:val="24"/>
+                <w:lang w:val="en-GB"/>
+              </w:rPr>
+              <w:t>)</w:t>
             </w:r>
           </w:p>
         </w:tc>
@@ -4271,7 +4676,35 @@
                 <w:szCs w:val="24"/>
                 <w:lang w:val="en-GB"/>
               </w:rPr>
-              <w:t xml:space="preserve">  void levelTwo()</w:t>
+              <w:t xml:space="preserve">  void </w:t>
+            </w:r>
+            <w:proofErr w:type="spellStart"/>
+            <w:proofErr w:type="gramStart"/>
+            <w:r>
+              <w:rPr>
+                <w:sz w:val="24"/>
+                <w:szCs w:val="24"/>
+                <w:lang w:val="en-GB"/>
+              </w:rPr>
+              <w:t>levelTwo</w:t>
+            </w:r>
+            <w:proofErr w:type="spellEnd"/>
+            <w:r>
+              <w:rPr>
+                <w:sz w:val="24"/>
+                <w:szCs w:val="24"/>
+                <w:lang w:val="en-GB"/>
+              </w:rPr>
+              <w:t>(</w:t>
+            </w:r>
+            <w:proofErr w:type="gramEnd"/>
+            <w:r>
+              <w:rPr>
+                <w:sz w:val="24"/>
+                <w:szCs w:val="24"/>
+                <w:lang w:val="en-GB"/>
+              </w:rPr>
+              <w:t>)</w:t>
             </w:r>
           </w:p>
           <w:p>
@@ -4350,7 +4783,35 @@
                 <w:szCs w:val="24"/>
                 <w:lang w:val="en-GB"/>
               </w:rPr>
-              <w:t xml:space="preserve">  void printMazeThree()</w:t>
+              <w:t xml:space="preserve">  void </w:t>
+            </w:r>
+            <w:proofErr w:type="spellStart"/>
+            <w:proofErr w:type="gramStart"/>
+            <w:r>
+              <w:rPr>
+                <w:sz w:val="24"/>
+                <w:szCs w:val="24"/>
+                <w:lang w:val="en-GB"/>
+              </w:rPr>
+              <w:t>printMazeThree</w:t>
+            </w:r>
+            <w:proofErr w:type="spellEnd"/>
+            <w:r>
+              <w:rPr>
+                <w:sz w:val="24"/>
+                <w:szCs w:val="24"/>
+                <w:lang w:val="en-GB"/>
+              </w:rPr>
+              <w:t>(</w:t>
+            </w:r>
+            <w:proofErr w:type="gramEnd"/>
+            <w:r>
+              <w:rPr>
+                <w:sz w:val="24"/>
+                <w:szCs w:val="24"/>
+                <w:lang w:val="en-GB"/>
+              </w:rPr>
+              <w:t>)</w:t>
             </w:r>
           </w:p>
         </w:tc>
@@ -4416,7 +4877,35 @@
                 <w:szCs w:val="24"/>
                 <w:lang w:val="en-GB"/>
               </w:rPr>
-              <w:t xml:space="preserve">  void levelThree()</w:t>
+              <w:t xml:space="preserve">  void </w:t>
+            </w:r>
+            <w:proofErr w:type="spellStart"/>
+            <w:proofErr w:type="gramStart"/>
+            <w:r>
+              <w:rPr>
+                <w:sz w:val="24"/>
+                <w:szCs w:val="24"/>
+                <w:lang w:val="en-GB"/>
+              </w:rPr>
+              <w:t>levelThree</w:t>
+            </w:r>
+            <w:proofErr w:type="spellEnd"/>
+            <w:r>
+              <w:rPr>
+                <w:sz w:val="24"/>
+                <w:szCs w:val="24"/>
+                <w:lang w:val="en-GB"/>
+              </w:rPr>
+              <w:t>(</w:t>
+            </w:r>
+            <w:proofErr w:type="gramEnd"/>
+            <w:r>
+              <w:rPr>
+                <w:sz w:val="24"/>
+                <w:szCs w:val="24"/>
+                <w:lang w:val="en-GB"/>
+              </w:rPr>
+              <w:t>)</w:t>
             </w:r>
           </w:p>
           <w:p>
@@ -4488,7 +4977,35 @@
                 <w:szCs w:val="24"/>
                 <w:lang w:val="en-GB"/>
               </w:rPr>
-              <w:t>void colorTheMovingObject()</w:t>
+              <w:t xml:space="preserve">void </w:t>
+            </w:r>
+            <w:proofErr w:type="spellStart"/>
+            <w:proofErr w:type="gramStart"/>
+            <w:r>
+              <w:rPr>
+                <w:sz w:val="24"/>
+                <w:szCs w:val="24"/>
+                <w:lang w:val="en-GB"/>
+              </w:rPr>
+              <w:t>colorTheMovingObject</w:t>
+            </w:r>
+            <w:proofErr w:type="spellEnd"/>
+            <w:r>
+              <w:rPr>
+                <w:sz w:val="24"/>
+                <w:szCs w:val="24"/>
+                <w:lang w:val="en-GB"/>
+              </w:rPr>
+              <w:t>(</w:t>
+            </w:r>
+            <w:proofErr w:type="gramEnd"/>
+            <w:r>
+              <w:rPr>
+                <w:sz w:val="24"/>
+                <w:szCs w:val="24"/>
+                <w:lang w:val="en-GB"/>
+              </w:rPr>
+              <w:t>)</w:t>
             </w:r>
           </w:p>
         </w:tc>
@@ -9332,7 +9849,12 @@
 </file>
 
 <file path=customXml/item1.xml><?xml version="1.0" encoding="utf-8"?>
-<b:Sources xmlns:b="http://schemas.openxmlformats.org/officeDocument/2006/bibliography" xmlns="http://schemas.openxmlformats.org/officeDocument/2006/bibliography" SelectedStyle="\APASixthEditionOfficeOnline.xsl" StyleName="APA" Version="6"/>
+<?mso-contentType ?>
+<FormTemplates xmlns="http://schemas.microsoft.com/sharepoint/v3/contenttype/forms">
+  <Display>DocumentLibraryForm</Display>
+  <Edit>DocumentLibraryForm</Edit>
+  <New>DocumentLibraryForm</New>
+</FormTemplates>
 </file>
 
 <file path=customXml/item2.xml><?xml version="1.0" encoding="utf-8"?>
@@ -9547,12 +10069,7 @@
 </file>
 
 <file path=customXml/item3.xml><?xml version="1.0" encoding="utf-8"?>
-<?mso-contentType ?>
-<FormTemplates xmlns="http://schemas.microsoft.com/sharepoint/v3/contenttype/forms">
-  <Display>DocumentLibraryForm</Display>
-  <Edit>DocumentLibraryForm</Edit>
-  <New>DocumentLibraryForm</New>
-</FormTemplates>
+<b:Sources xmlns:b="http://schemas.openxmlformats.org/officeDocument/2006/bibliography" xmlns="http://schemas.openxmlformats.org/officeDocument/2006/bibliography" SelectedStyle="\APASixthEditionOfficeOnline.xsl" StyleName="APA" Version="6"/>
 </file>
 
 <file path=customXml/item4.xml><?xml version="1.0" encoding="utf-8"?>
@@ -9562,9 +10079,9 @@
 </file>
 
 <file path=customXml/itemProps1.xml><?xml version="1.0" encoding="utf-8"?>
-<ds:datastoreItem xmlns:ds="http://schemas.openxmlformats.org/officeDocument/2006/customXml" ds:itemID="{DC122280-9A08-413C-846A-70029D13AEA3}">
+<ds:datastoreItem xmlns:ds="http://schemas.openxmlformats.org/officeDocument/2006/customXml" ds:itemID="{754E0756-0BC5-40B3-BF66-CAB1C545CF83}">
   <ds:schemaRefs>
-    <ds:schemaRef ds:uri="http://schemas.openxmlformats.org/officeDocument/2006/bibliography"/>
+    <ds:schemaRef ds:uri="http://schemas.microsoft.com/sharepoint/v3/contenttype/forms"/>
   </ds:schemaRefs>
 </ds:datastoreItem>
 </file>
@@ -9589,9 +10106,9 @@
 </file>
 
 <file path=customXml/itemProps3.xml><?xml version="1.0" encoding="utf-8"?>
-<ds:datastoreItem xmlns:ds="http://schemas.openxmlformats.org/officeDocument/2006/customXml" ds:itemID="{754E0756-0BC5-40B3-BF66-CAB1C545CF83}">
+<ds:datastoreItem xmlns:ds="http://schemas.openxmlformats.org/officeDocument/2006/customXml" ds:itemID="{DC122280-9A08-413C-846A-70029D13AEA3}">
   <ds:schemaRefs>
-    <ds:schemaRef ds:uri="http://schemas.microsoft.com/sharepoint/v3/contenttype/forms"/>
+    <ds:schemaRef ds:uri="http://schemas.openxmlformats.org/officeDocument/2006/bibliography"/>
   </ds:schemaRefs>
 </ds:datastoreItem>
 </file>

</xml_diff>